<commit_message>
Pataisyta SP paraiška ir eksportuota jo PDF versija
</commit_message>
<xml_diff>
--- a/SP paraiška.docx
+++ b/SP paraiška.docx
@@ -4,6 +4,7 @@
   <w:body>
     <w:p>
       <w:pPr>
+        <w:jc w:val="both"/>
         <w:rPr>
           <w:rFonts w:ascii="Helvetica" w:hAnsi="Helvetica" w:cs="Helvetica"/>
           <w:b/>
@@ -14,8 +15,6 @@
           <w:shd w:val="clear" w:color="auto" w:fill="FFFFFF"/>
         </w:rPr>
       </w:pPr>
-      <w:bookmarkStart w:id="0" w:name="_GoBack"/>
-      <w:bookmarkEnd w:id="0"/>
       <w:r>
         <w:rPr>
           <w:rFonts w:ascii="Helvetica" w:hAnsi="Helvetica" w:cs="Helvetica"/>
@@ -32,6 +31,7 @@
     <w:p>
       <w:pPr>
         <w:ind w:left="360"/>
+        <w:jc w:val="both"/>
         <w:rPr>
           <w:rFonts w:ascii="Times New Roman" w:hAnsi="Times New Roman" w:cs="Times New Roman"/>
           <w:sz w:val="24"/>
@@ -93,6 +93,7 @@
     <w:p>
       <w:pPr>
         <w:ind w:left="360"/>
+        <w:jc w:val="both"/>
         <w:rPr>
           <w:rFonts w:ascii="Times New Roman" w:hAnsi="Times New Roman" w:cs="Times New Roman"/>
           <w:sz w:val="24"/>
@@ -128,6 +129,7 @@
     <w:p>
       <w:pPr>
         <w:pStyle w:val="Sraopastraipa"/>
+        <w:jc w:val="both"/>
         <w:rPr>
           <w:rFonts w:ascii="Times New Roman" w:hAnsi="Times New Roman" w:cs="Times New Roman"/>
           <w:sz w:val="24"/>
@@ -182,6 +184,7 @@
     <w:p>
       <w:pPr>
         <w:pStyle w:val="Sraopastraipa"/>
+        <w:jc w:val="both"/>
         <w:rPr>
           <w:rFonts w:ascii="Times New Roman" w:hAnsi="Times New Roman" w:cs="Times New Roman"/>
           <w:sz w:val="24"/>
@@ -236,6 +239,7 @@
     <w:p>
       <w:pPr>
         <w:pStyle w:val="Sraopastraipa"/>
+        <w:jc w:val="both"/>
         <w:rPr>
           <w:rFonts w:ascii="Times New Roman" w:hAnsi="Times New Roman" w:cs="Times New Roman"/>
           <w:sz w:val="24"/>
@@ -280,6 +284,7 @@
     <w:p>
       <w:pPr>
         <w:ind w:left="360"/>
+        <w:jc w:val="both"/>
         <w:rPr>
           <w:rFonts w:ascii="Times New Roman" w:hAnsi="Times New Roman" w:cs="Times New Roman"/>
           <w:sz w:val="24"/>
@@ -330,6 +335,7 @@
           <w:ilvl w:val="0"/>
           <w:numId w:val="3"/>
         </w:numPr>
+        <w:jc w:val="both"/>
         <w:rPr>
           <w:rFonts w:ascii="Times New Roman" w:hAnsi="Times New Roman" w:cs="Times New Roman"/>
           <w:sz w:val="24"/>
@@ -376,6 +382,7 @@
           <w:ilvl w:val="0"/>
           <w:numId w:val="3"/>
         </w:numPr>
+        <w:jc w:val="both"/>
         <w:rPr>
           <w:rFonts w:ascii="Times New Roman" w:hAnsi="Times New Roman" w:cs="Times New Roman"/>
           <w:sz w:val="24"/>
@@ -414,6 +421,7 @@
           <w:ilvl w:val="0"/>
           <w:numId w:val="3"/>
         </w:numPr>
+        <w:jc w:val="both"/>
         <w:rPr>
           <w:rFonts w:ascii="Times New Roman" w:hAnsi="Times New Roman" w:cs="Times New Roman"/>
           <w:sz w:val="24"/>
@@ -440,6 +448,7 @@
     <w:p>
       <w:pPr>
         <w:ind w:left="360"/>
+        <w:jc w:val="both"/>
         <w:rPr>
           <w:rFonts w:ascii="Times New Roman" w:hAnsi="Times New Roman" w:cs="Times New Roman"/>
           <w:b/>
@@ -460,6 +469,7 @@
     <w:p>
       <w:pPr>
         <w:ind w:left="360"/>
+        <w:jc w:val="both"/>
         <w:rPr>
           <w:rFonts w:ascii="Times New Roman" w:hAnsi="Times New Roman" w:cs="Times New Roman"/>
           <w:sz w:val="24"/>
@@ -504,7 +514,57 @@
           <w:sz w:val="24"/>
           <w:szCs w:val="24"/>
         </w:rPr>
-        <w:t xml:space="preserve">žaidimu, kuris bus paleistas per interneto naršyklę asmeniniame/nešiojamame kompiuteryje. Atsidaręs aplikaciją ir naršyklėje interneto svetainė vartotojas galės lengvai susinchronizuoti juos ir pasirinkęs norimą žaidimą </w:t>
+        <w:t>žaidimu, kuris bus paleistas per interneto naršyklę asmeniniame/nešiojamame kompiuteryje. Atsidaręs aplikaciją</w:t>
+      </w:r>
+      <w:r>
+        <w:rPr>
+          <w:rFonts w:ascii="Times New Roman" w:hAnsi="Times New Roman" w:cs="Times New Roman"/>
+          <w:sz w:val="24"/>
+          <w:szCs w:val="24"/>
+        </w:rPr>
+        <w:t xml:space="preserve"> išmaniajame įrenginyje</w:t>
+      </w:r>
+      <w:r>
+        <w:rPr>
+          <w:rFonts w:ascii="Times New Roman" w:hAnsi="Times New Roman" w:cs="Times New Roman"/>
+          <w:sz w:val="24"/>
+          <w:szCs w:val="24"/>
+        </w:rPr>
+        <w:t xml:space="preserve"> ir </w:t>
+      </w:r>
+      <w:r>
+        <w:rPr>
+          <w:rFonts w:ascii="Times New Roman" w:hAnsi="Times New Roman" w:cs="Times New Roman"/>
+          <w:sz w:val="24"/>
+          <w:szCs w:val="24"/>
+        </w:rPr>
+        <w:t xml:space="preserve">interneto svetainę </w:t>
+      </w:r>
+      <w:r>
+        <w:rPr>
+          <w:rFonts w:ascii="Times New Roman" w:hAnsi="Times New Roman" w:cs="Times New Roman"/>
+          <w:sz w:val="24"/>
+          <w:szCs w:val="24"/>
+        </w:rPr>
+        <w:t>naršyklėje</w:t>
+      </w:r>
+      <w:r>
+        <w:rPr>
+          <w:rFonts w:ascii="Times New Roman" w:hAnsi="Times New Roman" w:cs="Times New Roman"/>
+          <w:sz w:val="24"/>
+          <w:szCs w:val="24"/>
+        </w:rPr>
+        <w:t xml:space="preserve"> var</w:t>
+      </w:r>
+      <w:bookmarkStart w:id="0" w:name="_GoBack"/>
+      <w:bookmarkEnd w:id="0"/>
+      <w:r>
+        <w:rPr>
+          <w:rFonts w:ascii="Times New Roman" w:hAnsi="Times New Roman" w:cs="Times New Roman"/>
+          <w:sz w:val="24"/>
+          <w:szCs w:val="24"/>
+        </w:rPr>
+        <w:t xml:space="preserve">totojas galės lengvai susinchronizuoti juos ir pasirinkęs norimą žaidimą </w:t>
       </w:r>
       <w:r>
         <w:rPr>
@@ -538,6 +598,7 @@
           <w:ilvl w:val="0"/>
           <w:numId w:val="4"/>
         </w:numPr>
+        <w:jc w:val="both"/>
         <w:rPr>
           <w:rFonts w:ascii="Times New Roman" w:hAnsi="Times New Roman" w:cs="Times New Roman"/>
           <w:sz w:val="24"/>
@@ -560,40 +621,26 @@
           <w:ilvl w:val="0"/>
           <w:numId w:val="4"/>
         </w:numPr>
-        <w:rPr>
-          <w:rFonts w:ascii="Times New Roman" w:hAnsi="Times New Roman" w:cs="Times New Roman"/>
-          <w:sz w:val="24"/>
-          <w:szCs w:val="24"/>
-        </w:rPr>
-      </w:pPr>
-      <w:r>
-        <w:rPr>
-          <w:rFonts w:ascii="Times New Roman" w:hAnsi="Times New Roman" w:cs="Times New Roman"/>
-          <w:sz w:val="24"/>
-          <w:szCs w:val="24"/>
-        </w:rPr>
-        <w:t xml:space="preserve">Išmanaus įrenginio reikalavimai: </w:t>
-      </w:r>
-      <w:r>
-        <w:rPr>
-          <w:rFonts w:ascii="Times New Roman" w:hAnsi="Times New Roman" w:cs="Times New Roman"/>
-          <w:sz w:val="24"/>
-          <w:szCs w:val="24"/>
-        </w:rPr>
-        <w:t>Android OS</w:t>
-      </w:r>
-      <w:r>
-        <w:rPr>
-          <w:rFonts w:ascii="Times New Roman" w:hAnsi="Times New Roman" w:cs="Times New Roman"/>
-          <w:sz w:val="24"/>
-          <w:szCs w:val="24"/>
-        </w:rPr>
-        <w:t>;</w:t>
+        <w:jc w:val="both"/>
+        <w:rPr>
+          <w:rFonts w:ascii="Times New Roman" w:hAnsi="Times New Roman" w:cs="Times New Roman"/>
+          <w:sz w:val="24"/>
+          <w:szCs w:val="24"/>
+        </w:rPr>
+      </w:pPr>
+      <w:r>
+        <w:rPr>
+          <w:rFonts w:ascii="Times New Roman" w:hAnsi="Times New Roman" w:cs="Times New Roman"/>
+          <w:sz w:val="24"/>
+          <w:szCs w:val="24"/>
+        </w:rPr>
+        <w:t>Išmanaus įrenginio reikalavimai: Android OS;</w:t>
       </w:r>
     </w:p>
     <w:p>
       <w:pPr>
         <w:ind w:left="360"/>
+        <w:jc w:val="both"/>
         <w:rPr>
           <w:rFonts w:ascii="Times New Roman" w:hAnsi="Times New Roman" w:cs="Times New Roman"/>
           <w:b/>
@@ -627,6 +674,7 @@
           <w:ilvl w:val="0"/>
           <w:numId w:val="5"/>
         </w:numPr>
+        <w:jc w:val="both"/>
         <w:rPr>
           <w:rFonts w:ascii="Times New Roman" w:hAnsi="Times New Roman" w:cs="Times New Roman"/>
           <w:sz w:val="24"/>
@@ -660,6 +708,7 @@
           <w:ilvl w:val="0"/>
           <w:numId w:val="5"/>
         </w:numPr>
+        <w:jc w:val="both"/>
         <w:rPr>
           <w:rFonts w:ascii="Times New Roman" w:hAnsi="Times New Roman" w:cs="Times New Roman"/>
           <w:sz w:val="24"/>
@@ -689,6 +738,7 @@
     <w:p>
       <w:pPr>
         <w:ind w:left="360"/>
+        <w:jc w:val="both"/>
         <w:rPr>
           <w:rFonts w:ascii="Times New Roman" w:hAnsi="Times New Roman" w:cs="Times New Roman"/>
           <w:b/>
@@ -957,7 +1007,7 @@
               <w:bottom w:w="30" w:type="dxa"/>
               <w:right w:w="45" w:type="dxa"/>
             </w:tcMar>
-            <w:vAlign w:val="bottom"/>
+            <w:vAlign w:val="center"/>
             <w:hideMark/>
           </w:tcPr>
           <w:p>
@@ -1015,7 +1065,7 @@
               <w:bottom w:w="30" w:type="dxa"/>
               <w:right w:w="45" w:type="dxa"/>
             </w:tcMar>
-            <w:vAlign w:val="bottom"/>
+            <w:vAlign w:val="center"/>
             <w:hideMark/>
           </w:tcPr>
           <w:p>
@@ -1061,6 +1111,7 @@
           <w:p>
             <w:pPr>
               <w:spacing w:after="0" w:line="240" w:lineRule="auto"/>
+              <w:jc w:val="center"/>
               <w:rPr>
                 <w:rFonts w:ascii="Arial" w:eastAsia="Times New Roman" w:hAnsi="Arial" w:cs="Arial"/>
                 <w:b/>
@@ -1087,7 +1138,7 @@
               <w:bottom w:w="30" w:type="dxa"/>
               <w:right w:w="45" w:type="dxa"/>
             </w:tcMar>
-            <w:vAlign w:val="bottom"/>
+            <w:vAlign w:val="center"/>
             <w:hideMark/>
           </w:tcPr>
           <w:p>
@@ -1145,7 +1196,7 @@
               <w:bottom w:w="30" w:type="dxa"/>
               <w:right w:w="45" w:type="dxa"/>
             </w:tcMar>
-            <w:vAlign w:val="bottom"/>
+            <w:vAlign w:val="center"/>
             <w:hideMark/>
           </w:tcPr>
           <w:p>
@@ -1216,17 +1267,6 @@
                 <w:szCs w:val="24"/>
                 <w:lang w:eastAsia="lt-LT"/>
               </w:rPr>
-              <w:t xml:space="preserve">  </w:t>
-            </w:r>
-            <w:r>
-              <w:rPr>
-                <w:rFonts w:ascii="Arial" w:eastAsia="Times New Roman" w:hAnsi="Arial" w:cs="Arial"/>
-                <w:b/>
-                <w:bCs/>
-                <w:sz w:val="24"/>
-                <w:szCs w:val="24"/>
-                <w:lang w:eastAsia="lt-LT"/>
-              </w:rPr>
               <w:t>Antradienis</w:t>
             </w:r>
           </w:p>
@@ -1246,7 +1286,7 @@
               <w:bottom w:w="30" w:type="dxa"/>
               <w:right w:w="45" w:type="dxa"/>
             </w:tcMar>
-            <w:vAlign w:val="bottom"/>
+            <w:vAlign w:val="center"/>
             <w:hideMark/>
           </w:tcPr>
           <w:p>
@@ -1286,7 +1326,7 @@
               <w:bottom w:w="30" w:type="dxa"/>
               <w:right w:w="45" w:type="dxa"/>
             </w:tcMar>
-            <w:vAlign w:val="bottom"/>
+            <w:vAlign w:val="center"/>
             <w:hideMark/>
           </w:tcPr>
           <w:p>
@@ -1332,6 +1372,7 @@
           <w:p>
             <w:pPr>
               <w:spacing w:after="0" w:line="240" w:lineRule="auto"/>
+              <w:jc w:val="center"/>
               <w:rPr>
                 <w:rFonts w:ascii="Arial" w:eastAsia="Times New Roman" w:hAnsi="Arial" w:cs="Arial"/>
                 <w:b/>
@@ -1358,7 +1399,7 @@
               <w:bottom w:w="30" w:type="dxa"/>
               <w:right w:w="45" w:type="dxa"/>
             </w:tcMar>
-            <w:vAlign w:val="bottom"/>
+            <w:vAlign w:val="center"/>
             <w:hideMark/>
           </w:tcPr>
           <w:p>
@@ -1398,7 +1439,7 @@
               <w:bottom w:w="30" w:type="dxa"/>
               <w:right w:w="45" w:type="dxa"/>
             </w:tcMar>
-            <w:vAlign w:val="bottom"/>
+            <w:vAlign w:val="center"/>
             <w:hideMark/>
           </w:tcPr>
           <w:p>
@@ -1488,7 +1529,7 @@
               <w:bottom w:w="30" w:type="dxa"/>
               <w:right w:w="45" w:type="dxa"/>
             </w:tcMar>
-            <w:vAlign w:val="bottom"/>
+            <w:vAlign w:val="center"/>
             <w:hideMark/>
           </w:tcPr>
           <w:p>
@@ -1528,7 +1569,7 @@
               <w:bottom w:w="30" w:type="dxa"/>
               <w:right w:w="45" w:type="dxa"/>
             </w:tcMar>
-            <w:vAlign w:val="bottom"/>
+            <w:vAlign w:val="center"/>
             <w:hideMark/>
           </w:tcPr>
           <w:p>
@@ -1574,6 +1615,7 @@
           <w:p>
             <w:pPr>
               <w:spacing w:after="0" w:line="240" w:lineRule="auto"/>
+              <w:jc w:val="center"/>
               <w:rPr>
                 <w:rFonts w:ascii="Arial" w:eastAsia="Times New Roman" w:hAnsi="Arial" w:cs="Arial"/>
                 <w:b/>
@@ -1601,7 +1643,7 @@
               <w:bottom w:w="30" w:type="dxa"/>
               <w:right w:w="45" w:type="dxa"/>
             </w:tcMar>
-            <w:vAlign w:val="bottom"/>
+            <w:vAlign w:val="center"/>
             <w:hideMark/>
           </w:tcPr>
           <w:p>
@@ -1642,7 +1684,7 @@
               <w:bottom w:w="30" w:type="dxa"/>
               <w:right w:w="45" w:type="dxa"/>
             </w:tcMar>
-            <w:vAlign w:val="bottom"/>
+            <w:vAlign w:val="center"/>
             <w:hideMark/>
           </w:tcPr>
           <w:p>
@@ -1688,6 +1730,7 @@
           <w:p>
             <w:pPr>
               <w:spacing w:after="0" w:line="240" w:lineRule="auto"/>
+              <w:jc w:val="center"/>
               <w:rPr>
                 <w:rFonts w:ascii="Arial" w:eastAsia="Times New Roman" w:hAnsi="Arial" w:cs="Arial"/>
                 <w:b/>
@@ -1714,7 +1757,7 @@
               <w:bottom w:w="30" w:type="dxa"/>
               <w:right w:w="45" w:type="dxa"/>
             </w:tcMar>
-            <w:vAlign w:val="bottom"/>
+            <w:vAlign w:val="center"/>
             <w:hideMark/>
           </w:tcPr>
           <w:p>
@@ -1754,7 +1797,7 @@
               <w:bottom w:w="30" w:type="dxa"/>
               <w:right w:w="45" w:type="dxa"/>
             </w:tcMar>
-            <w:vAlign w:val="bottom"/>
+            <w:vAlign w:val="center"/>
             <w:hideMark/>
           </w:tcPr>
           <w:p>
@@ -1800,6 +1843,7 @@
           <w:p>
             <w:pPr>
               <w:spacing w:after="0" w:line="240" w:lineRule="auto"/>
+              <w:jc w:val="center"/>
               <w:rPr>
                 <w:rFonts w:ascii="Arial" w:eastAsia="Times New Roman" w:hAnsi="Arial" w:cs="Arial"/>
                 <w:b/>
@@ -1826,7 +1870,7 @@
               <w:bottom w:w="30" w:type="dxa"/>
               <w:right w:w="45" w:type="dxa"/>
             </w:tcMar>
-            <w:vAlign w:val="bottom"/>
+            <w:vAlign w:val="center"/>
             <w:hideMark/>
           </w:tcPr>
           <w:p>
@@ -1866,7 +1910,7 @@
               <w:bottom w:w="30" w:type="dxa"/>
               <w:right w:w="45" w:type="dxa"/>
             </w:tcMar>
-            <w:vAlign w:val="bottom"/>
+            <w:vAlign w:val="center"/>
             <w:hideMark/>
           </w:tcPr>
           <w:p>
@@ -1956,7 +2000,7 @@
               <w:bottom w:w="30" w:type="dxa"/>
               <w:right w:w="45" w:type="dxa"/>
             </w:tcMar>
-            <w:vAlign w:val="bottom"/>
+            <w:vAlign w:val="center"/>
             <w:hideMark/>
           </w:tcPr>
           <w:p>
@@ -1996,7 +2040,7 @@
               <w:bottom w:w="30" w:type="dxa"/>
               <w:right w:w="45" w:type="dxa"/>
             </w:tcMar>
-            <w:vAlign w:val="bottom"/>
+            <w:vAlign w:val="center"/>
             <w:hideMark/>
           </w:tcPr>
           <w:p>
@@ -2042,6 +2086,7 @@
           <w:p>
             <w:pPr>
               <w:spacing w:after="0" w:line="240" w:lineRule="auto"/>
+              <w:jc w:val="center"/>
               <w:rPr>
                 <w:rFonts w:ascii="Arial" w:eastAsia="Times New Roman" w:hAnsi="Arial" w:cs="Arial"/>
                 <w:b/>
@@ -2068,7 +2113,7 @@
               <w:bottom w:w="30" w:type="dxa"/>
               <w:right w:w="45" w:type="dxa"/>
             </w:tcMar>
-            <w:vAlign w:val="bottom"/>
+            <w:vAlign w:val="center"/>
             <w:hideMark/>
           </w:tcPr>
           <w:p>
@@ -2108,7 +2153,7 @@
               <w:bottom w:w="30" w:type="dxa"/>
               <w:right w:w="45" w:type="dxa"/>
             </w:tcMar>
-            <w:vAlign w:val="bottom"/>
+            <w:vAlign w:val="center"/>
             <w:hideMark/>
           </w:tcPr>
           <w:p>
@@ -2137,6 +2182,7 @@
     </w:tbl>
     <w:p>
       <w:pPr>
+        <w:jc w:val="both"/>
         <w:rPr>
           <w:rFonts w:ascii="Times New Roman" w:hAnsi="Times New Roman" w:cs="Times New Roman"/>
           <w:sz w:val="24"/>

</xml_diff>